<commit_message>
Declaratie, vragen naam en resultaten
</commit_message>
<xml_diff>
--- a/Repos_Examen2019/Opgave/5ITN - Deel 2 (opgave).docx
+++ b/Repos_Examen2019/Opgave/5ITN - Deel 2 (opgave).docx
@@ -299,25 +299,11 @@
                 <w:rFonts w:asciiTheme="majorHAnsi" w:hAnsiTheme="majorHAnsi" w:cstheme="majorHAnsi"/>
               </w:rPr>
             </w:pPr>
-            <w:bookmarkStart w:id="0" w:name="_GoBack"/>
-            <w:bookmarkEnd w:id="0"/>
             <w:r>
               <w:rPr>
                 <w:rFonts w:asciiTheme="majorHAnsi" w:hAnsiTheme="majorHAnsi" w:cstheme="majorHAnsi"/>
               </w:rPr>
-              <w:t xml:space="preserve">( </w:t>
-            </w:r>
-            <w:r>
-              <w:rPr>
-                <w:rFonts w:asciiTheme="majorHAnsi" w:hAnsiTheme="majorHAnsi" w:cstheme="majorHAnsi"/>
-              </w:rPr>
-              <w:t>H306-06</w:t>
-            </w:r>
-            <w:r>
-              <w:rPr>
-                <w:rFonts w:asciiTheme="majorHAnsi" w:hAnsiTheme="majorHAnsi" w:cstheme="majorHAnsi"/>
-              </w:rPr>
-              <w:t>)</w:t>
+              <w:t>( H306-06)</w:t>
             </w:r>
           </w:p>
         </w:tc>
@@ -355,6 +341,17 @@
                 <w:rFonts w:asciiTheme="majorHAnsi" w:hAnsiTheme="majorHAnsi" w:cstheme="majorHAnsi"/>
               </w:rPr>
             </w:pPr>
+            <w:r>
+              <w:rPr>
+                <w:rFonts w:ascii="Segoe UI" w:eastAsiaTheme="minorHAnsi" w:hAnsi="Segoe UI" w:cs="Segoe UI"/>
+                <w:sz w:val="18"/>
+                <w:szCs w:val="18"/>
+                <w:lang w:val="en-US" w:eastAsia="en-US"/>
+              </w:rPr>
+              <w:t>ada36af1</w:t>
+            </w:r>
+            <w:bookmarkStart w:id="0" w:name="_GoBack"/>
+            <w:bookmarkEnd w:id="0"/>
           </w:p>
         </w:tc>
         <w:tc>
@@ -4618,7 +4615,7 @@
 </file>
 
 <file path=customXml/itemProps1.xml><?xml version="1.0" encoding="utf-8"?>
-<ds:datastoreItem xmlns:ds="http://schemas.openxmlformats.org/officeDocument/2006/customXml" ds:itemID="{BA86AB1B-7A7F-4A15-964A-6D7D3708A879}">
+<ds:datastoreItem xmlns:ds="http://schemas.openxmlformats.org/officeDocument/2006/customXml" ds:itemID="{87C8EB82-28DE-46FD-8635-36DE8C387470}">
   <ds:schemaRefs>
     <ds:schemaRef ds:uri="http://schemas.openxmlformats.org/officeDocument/2006/bibliography"/>
   </ds:schemaRefs>

</xml_diff>

<commit_message>
HTML, site voor examen
</commit_message>
<xml_diff>
--- a/Repos_Examen2019/Opgave/5ITN - Deel 2 (opgave).docx
+++ b/Repos_Examen2019/Opgave/5ITN - Deel 2 (opgave).docx
@@ -350,8 +350,6 @@
               </w:rPr>
               <w:t>ada36af1</w:t>
             </w:r>
-            <w:bookmarkStart w:id="0" w:name="_GoBack"/>
-            <w:bookmarkEnd w:id="0"/>
           </w:p>
         </w:tc>
         <w:tc>
@@ -1194,13 +1192,11 @@
         <w:jc w:val="both"/>
       </w:pPr>
       <w:r>
-        <w:t xml:space="preserve">Verpak beide porties deeg in </w:t>
-      </w:r>
-      <w:proofErr w:type="spellStart"/>
-      <w:r>
-        <w:t>vershoudfolie</w:t>
-      </w:r>
-      <w:proofErr w:type="spellEnd"/>
+        <w:t>Verpak beide porties deeg in vershoudfolie</w:t>
+      </w:r>
+      <w:r>
+        <w:tab/>
+      </w:r>
       <w:r>
         <w:t>. Laat ze opstijven in de koelkast gedurende 30 minuten.</w:t>
       </w:r>
@@ -1382,15 +1378,7 @@
         <w:jc w:val="both"/>
       </w:pPr>
       <w:r>
-        <w:t xml:space="preserve">Verpak de rol deeg in een vel </w:t>
-      </w:r>
-      <w:proofErr w:type="spellStart"/>
-      <w:r>
-        <w:t>vershoudfolie</w:t>
-      </w:r>
-      <w:proofErr w:type="spellEnd"/>
-      <w:r>
-        <w:t xml:space="preserve"> en laat opnieuw opstijven in de koelkast.</w:t>
+        <w:t>Verpak de rol deeg in een vel vershoudfolie en laat opnieuw opstijven in de koelkast.</w:t>
       </w:r>
     </w:p>
     <w:p>
@@ -1533,7 +1521,12 @@
       </w:r>
     </w:p>
     <w:sectPr>
-      <w:headerReference w:type="default" r:id="rId11"/>
+      <w:headerReference w:type="even" r:id="rId11"/>
+      <w:headerReference w:type="default" r:id="rId12"/>
+      <w:footerReference w:type="even" r:id="rId13"/>
+      <w:footerReference w:type="default" r:id="rId14"/>
+      <w:headerReference w:type="first" r:id="rId15"/>
+      <w:footerReference w:type="first" r:id="rId16"/>
       <w:pgSz w:w="11906" w:h="16838"/>
       <w:pgMar w:top="851" w:right="1417" w:bottom="1417" w:left="1417" w:header="708" w:footer="708" w:gutter="0"/>
       <w:cols w:space="708"/>
@@ -1562,6 +1555,36 @@
 </w:endnotes>
 </file>
 
+<file path=word/footer1.xml><?xml version="1.0" encoding="utf-8"?>
+<w:ftr xmlns:wpc="http://schemas.microsoft.com/office/word/2010/wordprocessingCanvas" xmlns:cx="http://schemas.microsoft.com/office/drawing/2014/chartex" xmlns:cx1="http://schemas.microsoft.com/office/drawing/2015/9/8/chartex" xmlns:cx2="http://schemas.microsoft.com/office/drawing/2015/10/21/chartex" xmlns:cx3="http://schemas.microsoft.com/office/drawing/2016/5/9/chartex" xmlns:cx4="http://schemas.microsoft.com/office/drawing/2016/5/10/chartex" xmlns:cx5="http://schemas.microsoft.com/office/drawing/2016/5/11/chartex" xmlns:cx6="http://schemas.microsoft.com/office/drawing/2016/5/12/chartex" xmlns:cx7="http://schemas.microsoft.com/office/drawing/2016/5/13/chartex" xmlns:cx8="http://schemas.microsoft.com/office/drawing/2016/5/14/chartex" xmlns:mc="http://schemas.openxmlformats.org/markup-compatibility/2006" xmlns:aink="http://schemas.microsoft.com/office/drawing/2016/ink" xmlns:am3d="http://schemas.microsoft.com/office/drawing/2017/model3d" xmlns:o="urn:schemas-microsoft-com:office:office" xmlns:r="http://schemas.openxmlformats.org/officeDocument/2006/relationships" xmlns:m="http://schemas.openxmlformats.org/officeDocument/2006/math" xmlns:v="urn:schemas-microsoft-com:vml" xmlns:wp14="http://schemas.microsoft.com/office/word/2010/wordprocessingDrawing" xmlns:wp="http://schemas.openxmlformats.org/drawingml/2006/wordprocessingDrawing" xmlns:w10="urn:schemas-microsoft-com:office:word" xmlns:w="http://schemas.openxmlformats.org/wordprocessingml/2006/main" xmlns:w14="http://schemas.microsoft.com/office/word/2010/wordml" xmlns:w15="http://schemas.microsoft.com/office/word/2012/wordml" xmlns:w16cid="http://schemas.microsoft.com/office/word/2016/wordml/cid" xmlns:w16se="http://schemas.microsoft.com/office/word/2015/wordml/symex" xmlns:wpg="http://schemas.microsoft.com/office/word/2010/wordprocessingGroup" xmlns:wpi="http://schemas.microsoft.com/office/word/2010/wordprocessingInk" xmlns:wne="http://schemas.microsoft.com/office/word/2006/wordml" xmlns:wps="http://schemas.microsoft.com/office/word/2010/wordprocessingShape" mc:Ignorable="w14 w15 w16se w16cid wp14">
+  <w:p>
+    <w:pPr>
+      <w:pStyle w:val="Voettekst"/>
+    </w:pPr>
+  </w:p>
+</w:ftr>
+</file>
+
+<file path=word/footer2.xml><?xml version="1.0" encoding="utf-8"?>
+<w:ftr xmlns:wpc="http://schemas.microsoft.com/office/word/2010/wordprocessingCanvas" xmlns:cx="http://schemas.microsoft.com/office/drawing/2014/chartex" xmlns:cx1="http://schemas.microsoft.com/office/drawing/2015/9/8/chartex" xmlns:cx2="http://schemas.microsoft.com/office/drawing/2015/10/21/chartex" xmlns:cx3="http://schemas.microsoft.com/office/drawing/2016/5/9/chartex" xmlns:cx4="http://schemas.microsoft.com/office/drawing/2016/5/10/chartex" xmlns:cx5="http://schemas.microsoft.com/office/drawing/2016/5/11/chartex" xmlns:cx6="http://schemas.microsoft.com/office/drawing/2016/5/12/chartex" xmlns:cx7="http://schemas.microsoft.com/office/drawing/2016/5/13/chartex" xmlns:cx8="http://schemas.microsoft.com/office/drawing/2016/5/14/chartex" xmlns:mc="http://schemas.openxmlformats.org/markup-compatibility/2006" xmlns:aink="http://schemas.microsoft.com/office/drawing/2016/ink" xmlns:am3d="http://schemas.microsoft.com/office/drawing/2017/model3d" xmlns:o="urn:schemas-microsoft-com:office:office" xmlns:r="http://schemas.openxmlformats.org/officeDocument/2006/relationships" xmlns:m="http://schemas.openxmlformats.org/officeDocument/2006/math" xmlns:v="urn:schemas-microsoft-com:vml" xmlns:wp14="http://schemas.microsoft.com/office/word/2010/wordprocessingDrawing" xmlns:wp="http://schemas.openxmlformats.org/drawingml/2006/wordprocessingDrawing" xmlns:w10="urn:schemas-microsoft-com:office:word" xmlns:w="http://schemas.openxmlformats.org/wordprocessingml/2006/main" xmlns:w14="http://schemas.microsoft.com/office/word/2010/wordml" xmlns:w15="http://schemas.microsoft.com/office/word/2012/wordml" xmlns:w16cid="http://schemas.microsoft.com/office/word/2016/wordml/cid" xmlns:w16se="http://schemas.microsoft.com/office/word/2015/wordml/symex" xmlns:wpg="http://schemas.microsoft.com/office/word/2010/wordprocessingGroup" xmlns:wpi="http://schemas.microsoft.com/office/word/2010/wordprocessingInk" xmlns:wne="http://schemas.microsoft.com/office/word/2006/wordml" xmlns:wps="http://schemas.microsoft.com/office/word/2010/wordprocessingShape" mc:Ignorable="w14 w15 w16se w16cid wp14">
+  <w:p>
+    <w:pPr>
+      <w:pStyle w:val="Voettekst"/>
+    </w:pPr>
+  </w:p>
+</w:ftr>
+</file>
+
+<file path=word/footer3.xml><?xml version="1.0" encoding="utf-8"?>
+<w:ftr xmlns:wpc="http://schemas.microsoft.com/office/word/2010/wordprocessingCanvas" xmlns:cx="http://schemas.microsoft.com/office/drawing/2014/chartex" xmlns:cx1="http://schemas.microsoft.com/office/drawing/2015/9/8/chartex" xmlns:cx2="http://schemas.microsoft.com/office/drawing/2015/10/21/chartex" xmlns:cx3="http://schemas.microsoft.com/office/drawing/2016/5/9/chartex" xmlns:cx4="http://schemas.microsoft.com/office/drawing/2016/5/10/chartex" xmlns:cx5="http://schemas.microsoft.com/office/drawing/2016/5/11/chartex" xmlns:cx6="http://schemas.microsoft.com/office/drawing/2016/5/12/chartex" xmlns:cx7="http://schemas.microsoft.com/office/drawing/2016/5/13/chartex" xmlns:cx8="http://schemas.microsoft.com/office/drawing/2016/5/14/chartex" xmlns:mc="http://schemas.openxmlformats.org/markup-compatibility/2006" xmlns:aink="http://schemas.microsoft.com/office/drawing/2016/ink" xmlns:am3d="http://schemas.microsoft.com/office/drawing/2017/model3d" xmlns:o="urn:schemas-microsoft-com:office:office" xmlns:r="http://schemas.openxmlformats.org/officeDocument/2006/relationships" xmlns:m="http://schemas.openxmlformats.org/officeDocument/2006/math" xmlns:v="urn:schemas-microsoft-com:vml" xmlns:wp14="http://schemas.microsoft.com/office/word/2010/wordprocessingDrawing" xmlns:wp="http://schemas.openxmlformats.org/drawingml/2006/wordprocessingDrawing" xmlns:w10="urn:schemas-microsoft-com:office:word" xmlns:w="http://schemas.openxmlformats.org/wordprocessingml/2006/main" xmlns:w14="http://schemas.microsoft.com/office/word/2010/wordml" xmlns:w15="http://schemas.microsoft.com/office/word/2012/wordml" xmlns:w16cid="http://schemas.microsoft.com/office/word/2016/wordml/cid" xmlns:w16se="http://schemas.microsoft.com/office/word/2015/wordml/symex" xmlns:wpg="http://schemas.microsoft.com/office/word/2010/wordprocessingGroup" xmlns:wpi="http://schemas.microsoft.com/office/word/2010/wordprocessingInk" xmlns:wne="http://schemas.microsoft.com/office/word/2006/wordml" xmlns:wps="http://schemas.microsoft.com/office/word/2010/wordprocessingShape" mc:Ignorable="w14 w15 w16se w16cid wp14">
+  <w:p>
+    <w:pPr>
+      <w:pStyle w:val="Voettekst"/>
+    </w:pPr>
+  </w:p>
+</w:ftr>
+</file>
+
 <file path=word/footnotes.xml><?xml version="1.0" encoding="utf-8"?>
 <w:footnotes xmlns:wpc="http://schemas.microsoft.com/office/word/2010/wordprocessingCanvas" xmlns:cx="http://schemas.microsoft.com/office/drawing/2014/chartex" xmlns:cx1="http://schemas.microsoft.com/office/drawing/2015/9/8/chartex" xmlns:cx2="http://schemas.microsoft.com/office/drawing/2015/10/21/chartex" xmlns:cx3="http://schemas.microsoft.com/office/drawing/2016/5/9/chartex" xmlns:cx4="http://schemas.microsoft.com/office/drawing/2016/5/10/chartex" xmlns:cx5="http://schemas.microsoft.com/office/drawing/2016/5/11/chartex" xmlns:cx6="http://schemas.microsoft.com/office/drawing/2016/5/12/chartex" xmlns:cx7="http://schemas.microsoft.com/office/drawing/2016/5/13/chartex" xmlns:cx8="http://schemas.microsoft.com/office/drawing/2016/5/14/chartex" xmlns:mc="http://schemas.openxmlformats.org/markup-compatibility/2006" xmlns:aink="http://schemas.microsoft.com/office/drawing/2016/ink" xmlns:am3d="http://schemas.microsoft.com/office/drawing/2017/model3d" xmlns:o="urn:schemas-microsoft-com:office:office" xmlns:r="http://schemas.openxmlformats.org/officeDocument/2006/relationships" xmlns:m="http://schemas.openxmlformats.org/officeDocument/2006/math" xmlns:v="urn:schemas-microsoft-com:vml" xmlns:wp14="http://schemas.microsoft.com/office/word/2010/wordprocessingDrawing" xmlns:wp="http://schemas.openxmlformats.org/drawingml/2006/wordprocessingDrawing" xmlns:w10="urn:schemas-microsoft-com:office:word" xmlns:w="http://schemas.openxmlformats.org/wordprocessingml/2006/main" xmlns:w14="http://schemas.microsoft.com/office/word/2010/wordml" xmlns:w15="http://schemas.microsoft.com/office/word/2012/wordml" xmlns:w16cid="http://schemas.microsoft.com/office/word/2016/wordml/cid" xmlns:w16se="http://schemas.microsoft.com/office/word/2015/wordml/symex" xmlns:wpg="http://schemas.microsoft.com/office/word/2010/wordprocessingGroup" xmlns:wpi="http://schemas.microsoft.com/office/word/2010/wordprocessingInk" xmlns:wne="http://schemas.microsoft.com/office/word/2006/wordml" xmlns:wps="http://schemas.microsoft.com/office/word/2010/wordprocessingShape" mc:Ignorable="w14 w15 w16se w16cid wp14">
   <w:footnote w:type="separator" w:id="-1">
@@ -1582,6 +1605,16 @@
 </file>
 
 <file path=word/header1.xml><?xml version="1.0" encoding="utf-8"?>
+<w:hdr xmlns:wpc="http://schemas.microsoft.com/office/word/2010/wordprocessingCanvas" xmlns:cx="http://schemas.microsoft.com/office/drawing/2014/chartex" xmlns:cx1="http://schemas.microsoft.com/office/drawing/2015/9/8/chartex" xmlns:cx2="http://schemas.microsoft.com/office/drawing/2015/10/21/chartex" xmlns:cx3="http://schemas.microsoft.com/office/drawing/2016/5/9/chartex" xmlns:cx4="http://schemas.microsoft.com/office/drawing/2016/5/10/chartex" xmlns:cx5="http://schemas.microsoft.com/office/drawing/2016/5/11/chartex" xmlns:cx6="http://schemas.microsoft.com/office/drawing/2016/5/12/chartex" xmlns:cx7="http://schemas.microsoft.com/office/drawing/2016/5/13/chartex" xmlns:cx8="http://schemas.microsoft.com/office/drawing/2016/5/14/chartex" xmlns:mc="http://schemas.openxmlformats.org/markup-compatibility/2006" xmlns:aink="http://schemas.microsoft.com/office/drawing/2016/ink" xmlns:am3d="http://schemas.microsoft.com/office/drawing/2017/model3d" xmlns:o="urn:schemas-microsoft-com:office:office" xmlns:r="http://schemas.openxmlformats.org/officeDocument/2006/relationships" xmlns:m="http://schemas.openxmlformats.org/officeDocument/2006/math" xmlns:v="urn:schemas-microsoft-com:vml" xmlns:wp14="http://schemas.microsoft.com/office/word/2010/wordprocessingDrawing" xmlns:wp="http://schemas.openxmlformats.org/drawingml/2006/wordprocessingDrawing" xmlns:w10="urn:schemas-microsoft-com:office:word" xmlns:w="http://schemas.openxmlformats.org/wordprocessingml/2006/main" xmlns:w14="http://schemas.microsoft.com/office/word/2010/wordml" xmlns:w15="http://schemas.microsoft.com/office/word/2012/wordml" xmlns:w16cid="http://schemas.microsoft.com/office/word/2016/wordml/cid" xmlns:w16se="http://schemas.microsoft.com/office/word/2015/wordml/symex" xmlns:wpg="http://schemas.microsoft.com/office/word/2010/wordprocessingGroup" xmlns:wpi="http://schemas.microsoft.com/office/word/2010/wordprocessingInk" xmlns:wne="http://schemas.microsoft.com/office/word/2006/wordml" xmlns:wps="http://schemas.microsoft.com/office/word/2010/wordprocessingShape" mc:Ignorable="w14 w15 w16se w16cid wp14">
+  <w:p>
+    <w:pPr>
+      <w:pStyle w:val="Koptekst"/>
+    </w:pPr>
+  </w:p>
+</w:hdr>
+</file>
+
+<file path=word/header2.xml><?xml version="1.0" encoding="utf-8"?>
 <w:hdr xmlns:wpc="http://schemas.microsoft.com/office/word/2010/wordprocessingCanvas" xmlns:cx="http://schemas.microsoft.com/office/drawing/2014/chartex" xmlns:cx1="http://schemas.microsoft.com/office/drawing/2015/9/8/chartex" xmlns:cx2="http://schemas.microsoft.com/office/drawing/2015/10/21/chartex" xmlns:cx3="http://schemas.microsoft.com/office/drawing/2016/5/9/chartex" xmlns:cx4="http://schemas.microsoft.com/office/drawing/2016/5/10/chartex" xmlns:cx5="http://schemas.microsoft.com/office/drawing/2016/5/11/chartex" xmlns:cx6="http://schemas.microsoft.com/office/drawing/2016/5/12/chartex" xmlns:cx7="http://schemas.microsoft.com/office/drawing/2016/5/13/chartex" xmlns:cx8="http://schemas.microsoft.com/office/drawing/2016/5/14/chartex" xmlns:mc="http://schemas.openxmlformats.org/markup-compatibility/2006" xmlns:aink="http://schemas.microsoft.com/office/drawing/2016/ink" xmlns:am3d="http://schemas.microsoft.com/office/drawing/2017/model3d" xmlns:o="urn:schemas-microsoft-com:office:office" xmlns:r="http://schemas.openxmlformats.org/officeDocument/2006/relationships" xmlns:m="http://schemas.openxmlformats.org/officeDocument/2006/math" xmlns:v="urn:schemas-microsoft-com:vml" xmlns:wp14="http://schemas.microsoft.com/office/word/2010/wordprocessingDrawing" xmlns:wp="http://schemas.openxmlformats.org/drawingml/2006/wordprocessingDrawing" xmlns:w10="urn:schemas-microsoft-com:office:word" xmlns:w="http://schemas.openxmlformats.org/wordprocessingml/2006/main" xmlns:w14="http://schemas.microsoft.com/office/word/2010/wordml" xmlns:w15="http://schemas.microsoft.com/office/word/2012/wordml" xmlns:w16cid="http://schemas.microsoft.com/office/word/2016/wordml/cid" xmlns:w16se="http://schemas.microsoft.com/office/word/2015/wordml/symex" xmlns:wpg="http://schemas.microsoft.com/office/word/2010/wordprocessingGroup" xmlns:wpi="http://schemas.microsoft.com/office/word/2010/wordprocessingInk" xmlns:wne="http://schemas.microsoft.com/office/word/2006/wordml" xmlns:wps="http://schemas.microsoft.com/office/word/2010/wordprocessingShape" mc:Ignorable="w14 w15 w16se w16cid wp14">
   <w:tbl>
     <w:tblPr>
@@ -1862,6 +1895,9 @@
           <w:r>
             <w:tab/>
           </w:r>
+          <w:r>
+            <w:t>Koen Van der Plas</w:t>
+          </w:r>
         </w:p>
       </w:tc>
       <w:tc>
@@ -1888,6 +1924,11 @@
           <w:r>
             <w:tab/>
           </w:r>
+          <w:r>
+            <w:t>11</w:t>
+          </w:r>
+          <w:bookmarkStart w:id="0" w:name="_GoBack"/>
+          <w:bookmarkEnd w:id="0"/>
         </w:p>
       </w:tc>
     </w:tr>
@@ -2119,6 +2160,16 @@
         <w:sz w:val="2"/>
         <w:szCs w:val="2"/>
       </w:rPr>
+    </w:pPr>
+  </w:p>
+</w:hdr>
+</file>
+
+<file path=word/header3.xml><?xml version="1.0" encoding="utf-8"?>
+<w:hdr xmlns:wpc="http://schemas.microsoft.com/office/word/2010/wordprocessingCanvas" xmlns:cx="http://schemas.microsoft.com/office/drawing/2014/chartex" xmlns:cx1="http://schemas.microsoft.com/office/drawing/2015/9/8/chartex" xmlns:cx2="http://schemas.microsoft.com/office/drawing/2015/10/21/chartex" xmlns:cx3="http://schemas.microsoft.com/office/drawing/2016/5/9/chartex" xmlns:cx4="http://schemas.microsoft.com/office/drawing/2016/5/10/chartex" xmlns:cx5="http://schemas.microsoft.com/office/drawing/2016/5/11/chartex" xmlns:cx6="http://schemas.microsoft.com/office/drawing/2016/5/12/chartex" xmlns:cx7="http://schemas.microsoft.com/office/drawing/2016/5/13/chartex" xmlns:cx8="http://schemas.microsoft.com/office/drawing/2016/5/14/chartex" xmlns:mc="http://schemas.openxmlformats.org/markup-compatibility/2006" xmlns:aink="http://schemas.microsoft.com/office/drawing/2016/ink" xmlns:am3d="http://schemas.microsoft.com/office/drawing/2017/model3d" xmlns:o="urn:schemas-microsoft-com:office:office" xmlns:r="http://schemas.openxmlformats.org/officeDocument/2006/relationships" xmlns:m="http://schemas.openxmlformats.org/officeDocument/2006/math" xmlns:v="urn:schemas-microsoft-com:vml" xmlns:wp14="http://schemas.microsoft.com/office/word/2010/wordprocessingDrawing" xmlns:wp="http://schemas.openxmlformats.org/drawingml/2006/wordprocessingDrawing" xmlns:w10="urn:schemas-microsoft-com:office:word" xmlns:w="http://schemas.openxmlformats.org/wordprocessingml/2006/main" xmlns:w14="http://schemas.microsoft.com/office/word/2010/wordml" xmlns:w15="http://schemas.microsoft.com/office/word/2012/wordml" xmlns:w16cid="http://schemas.microsoft.com/office/word/2016/wordml/cid" xmlns:w16se="http://schemas.microsoft.com/office/word/2015/wordml/symex" xmlns:wpg="http://schemas.microsoft.com/office/word/2010/wordprocessingGroup" xmlns:wpi="http://schemas.microsoft.com/office/word/2010/wordprocessingInk" xmlns:wne="http://schemas.microsoft.com/office/word/2006/wordml" xmlns:wps="http://schemas.microsoft.com/office/word/2010/wordprocessingShape" mc:Ignorable="w14 w15 w16se w16cid wp14">
+  <w:p>
+    <w:pPr>
+      <w:pStyle w:val="Koptekst"/>
     </w:pPr>
   </w:p>
 </w:hdr>
@@ -4615,7 +4666,7 @@
 </file>
 
 <file path=customXml/itemProps1.xml><?xml version="1.0" encoding="utf-8"?>
-<ds:datastoreItem xmlns:ds="http://schemas.openxmlformats.org/officeDocument/2006/customXml" ds:itemID="{87C8EB82-28DE-46FD-8635-36DE8C387470}">
+<ds:datastoreItem xmlns:ds="http://schemas.openxmlformats.org/officeDocument/2006/customXml" ds:itemID="{DF963532-1DCC-4257-80DB-882AF559946A}">
   <ds:schemaRefs>
     <ds:schemaRef ds:uri="http://schemas.openxmlformats.org/officeDocument/2006/bibliography"/>
   </ds:schemaRefs>

</xml_diff>